<commit_message>
added a lot of labs without commits
</commit_message>
<xml_diff>
--- a/1term/EconomicTheory/Тест2.docx
+++ b/1term/EconomicTheory/Тест2.docx
@@ -1,6 +1,6 @@
 
 <file path=word/document.xml><?xml version="1.0" encoding="utf-8"?>
-<w:document xmlns:wpc="http://schemas.microsoft.com/office/word/2010/wordprocessingCanvas" xmlns:cx="http://schemas.microsoft.com/office/drawing/2014/chartex" xmlns:mc="http://schemas.openxmlformats.org/markup-compatibility/2006" xmlns:o="urn:schemas-microsoft-com:office:office" xmlns:r="http://schemas.openxmlformats.org/officeDocument/2006/relationships" xmlns:m="http://schemas.openxmlformats.org/officeDocument/2006/math" xmlns:v="urn:schemas-microsoft-com:vml" xmlns:wp14="http://schemas.microsoft.com/office/word/2010/wordprocessingDrawing" xmlns:wp="http://schemas.openxmlformats.org/drawingml/2006/wordprocessingDrawing" xmlns:w10="urn:schemas-microsoft-com:office:word" xmlns:w="http://schemas.openxmlformats.org/wordprocessingml/2006/main" xmlns:w14="http://schemas.microsoft.com/office/word/2010/wordml" xmlns:w15="http://schemas.microsoft.com/office/word/2012/wordml" xmlns:w16se="http://schemas.microsoft.com/office/word/2015/wordml/symex" xmlns:wpg="http://schemas.microsoft.com/office/word/2010/wordprocessingGroup" xmlns:wpi="http://schemas.microsoft.com/office/word/2010/wordprocessingInk" xmlns:wne="http://schemas.microsoft.com/office/word/2006/wordml" xmlns:wps="http://schemas.microsoft.com/office/word/2010/wordprocessingShape" mc:Ignorable="w14 w15 w16se wp14">
+<w:document xmlns:wpc="http://schemas.microsoft.com/office/word/2010/wordprocessingCanvas" xmlns:cx="http://schemas.microsoft.com/office/drawing/2014/chartex" xmlns:cx1="http://schemas.microsoft.com/office/drawing/2015/9/8/chartex" xmlns:cx2="http://schemas.microsoft.com/office/drawing/2015/10/21/chartex" xmlns:cx3="http://schemas.microsoft.com/office/drawing/2016/5/9/chartex" xmlns:cx4="http://schemas.microsoft.com/office/drawing/2016/5/10/chartex" xmlns:cx5="http://schemas.microsoft.com/office/drawing/2016/5/11/chartex" xmlns:cx6="http://schemas.microsoft.com/office/drawing/2016/5/12/chartex" xmlns:cx7="http://schemas.microsoft.com/office/drawing/2016/5/13/chartex" xmlns:cx8="http://schemas.microsoft.com/office/drawing/2016/5/14/chartex" xmlns:mc="http://schemas.openxmlformats.org/markup-compatibility/2006" xmlns:aink="http://schemas.microsoft.com/office/drawing/2016/ink" xmlns:am3d="http://schemas.microsoft.com/office/drawing/2017/model3d" xmlns:o="urn:schemas-microsoft-com:office:office" xmlns:r="http://schemas.openxmlformats.org/officeDocument/2006/relationships" xmlns:m="http://schemas.openxmlformats.org/officeDocument/2006/math" xmlns:v="urn:schemas-microsoft-com:vml" xmlns:wp14="http://schemas.microsoft.com/office/word/2010/wordprocessingDrawing" xmlns:wp="http://schemas.openxmlformats.org/drawingml/2006/wordprocessingDrawing" xmlns:w10="urn:schemas-microsoft-com:office:word" xmlns:w="http://schemas.openxmlformats.org/wordprocessingml/2006/main" xmlns:w14="http://schemas.microsoft.com/office/word/2010/wordml" xmlns:w15="http://schemas.microsoft.com/office/word/2012/wordml" xmlns:w16cex="http://schemas.microsoft.com/office/word/2018/wordml/cex" xmlns:w16cid="http://schemas.microsoft.com/office/word/2016/wordml/cid" xmlns:w16="http://schemas.microsoft.com/office/word/2018/wordml" xmlns:w16sdtdh="http://schemas.microsoft.com/office/word/2020/wordml/sdtdatahash" xmlns:w16se="http://schemas.microsoft.com/office/word/2015/wordml/symex" xmlns:wpg="http://schemas.microsoft.com/office/word/2010/wordprocessingGroup" xmlns:wpi="http://schemas.microsoft.com/office/word/2010/wordprocessingInk" xmlns:wne="http://schemas.microsoft.com/office/word/2006/wordml" xmlns:wps="http://schemas.microsoft.com/office/word/2010/wordprocessingShape" mc:Ignorable="w14 w15 w16se w16cid w16 w16cex w16sdtdh wp14">
   <w:body>
     <w:p>
       <w:pPr>
@@ -463,30 +463,8 @@
         <w:rPr>
           <w:b/>
         </w:rPr>
-        <w:t xml:space="preserve">1 Создание микроэкономики как науки связывают обычно с именами </w:t>
-      </w:r>
-      <w:proofErr w:type="spellStart"/>
-      <w:r>
-        <w:rPr>
-          <w:b/>
-        </w:rPr>
-        <w:t>К.Маркса</w:t>
-      </w:r>
-      <w:proofErr w:type="spellEnd"/>
-      <w:r>
-        <w:rPr>
-          <w:b/>
-        </w:rPr>
-        <w:t xml:space="preserve"> и </w:t>
-      </w:r>
-      <w:proofErr w:type="spellStart"/>
-      <w:r>
-        <w:rPr>
-          <w:b/>
-        </w:rPr>
-        <w:t>Ф.Энгельса</w:t>
-      </w:r>
-      <w:proofErr w:type="spellEnd"/>
+        <w:t>1 Создание микроэкономики как науки связывают обычно с именами К.Маркса и Ф.Энгельса</w:t>
+      </w:r>
       <w:r>
         <w:rPr>
           <w:b/>
@@ -499,7 +477,7 @@
         <w:rPr>
           <w:highlight w:val="green"/>
         </w:rPr>
-        <w:t>Б. неверно</w:t>
+        <w:t>Б. верно</w:t>
       </w:r>
     </w:p>
     <w:p>
@@ -733,16 +711,8 @@
         <w:rPr>
           <w:highlight w:val="green"/>
         </w:rPr>
-        <w:t xml:space="preserve">. </w:t>
-      </w:r>
-      <w:proofErr w:type="spellStart"/>
-      <w:r>
-        <w:rPr>
-          <w:highlight w:val="green"/>
-        </w:rPr>
-        <w:t>изокванта</w:t>
-      </w:r>
-      <w:proofErr w:type="spellEnd"/>
+        <w:t>. изокванта</w:t>
+      </w:r>
     </w:p>
     <w:p>
       <w:r>
@@ -830,35 +800,7 @@
         <w:rPr>
           <w:highlight w:val="green"/>
         </w:rPr>
-        <w:t xml:space="preserve"> касания </w:t>
-      </w:r>
-      <w:proofErr w:type="spellStart"/>
-      <w:r>
-        <w:rPr>
-          <w:highlight w:val="green"/>
-        </w:rPr>
-        <w:t>изокванты</w:t>
-      </w:r>
-      <w:proofErr w:type="spellEnd"/>
-      <w:r>
-        <w:rPr>
-          <w:highlight w:val="green"/>
-        </w:rPr>
-        <w:t xml:space="preserve"> и </w:t>
-      </w:r>
-      <w:proofErr w:type="spellStart"/>
-      <w:r>
-        <w:rPr>
-          <w:highlight w:val="green"/>
-        </w:rPr>
-        <w:t>изокосты</w:t>
-      </w:r>
-      <w:proofErr w:type="spellEnd"/>
-      <w:r>
-        <w:rPr>
-          <w:highlight w:val="green"/>
-        </w:rPr>
-        <w:t>;</w:t>
+        <w:t xml:space="preserve"> касания изокванты и изокосты;</w:t>
       </w:r>
     </w:p>
     <w:p>
@@ -953,15 +895,7 @@
     </w:p>
     <w:p>
       <w:r>
-        <w:t xml:space="preserve">в) 1 </w:t>
-      </w:r>
-      <w:proofErr w:type="gramStart"/>
-      <w:r>
-        <w:t>А</w:t>
-      </w:r>
-      <w:proofErr w:type="gramEnd"/>
-      <w:r>
-        <w:t>; 2 Д; 3 Б.</w:t>
+        <w:t>в) 1 А; 2 Д; 3 Б.</w:t>
       </w:r>
     </w:p>
     <w:p>
@@ -1127,29 +1061,7 @@
         <w:rPr>
           <w:highlight w:val="green"/>
         </w:rPr>
-        <w:t xml:space="preserve">) </w:t>
-      </w:r>
-      <w:proofErr w:type="spellStart"/>
-      <w:proofErr w:type="gramStart"/>
-      <w:r>
-        <w:rPr>
-          <w:highlight w:val="green"/>
-        </w:rPr>
-        <w:t>Ed</w:t>
-      </w:r>
-      <w:proofErr w:type="spellEnd"/>
-      <w:r>
-        <w:rPr>
-          <w:highlight w:val="green"/>
-        </w:rPr>
-        <w:t xml:space="preserve"> &gt;</w:t>
-      </w:r>
-      <w:proofErr w:type="gramEnd"/>
-      <w:r>
-        <w:rPr>
-          <w:highlight w:val="green"/>
-        </w:rPr>
-        <w:t xml:space="preserve"> 1</w:t>
+        <w:t>) Ed &gt; 1</w:t>
       </w:r>
     </w:p>
     <w:p>
@@ -2943,8 +2855,6 @@
         </w:rPr>
         <w:t>б</w:t>
       </w:r>
-      <w:bookmarkStart w:id="0" w:name="_GoBack"/>
-      <w:bookmarkEnd w:id="0"/>
       <w:r>
         <w:rPr>
           <w:rFonts w:eastAsia="Times New Roman" w:cs="Times New Roman"/>
@@ -3059,36 +2969,16 @@
           <w:highlight w:val="green"/>
           <w:lang w:eastAsia="ru-RU"/>
         </w:rPr>
-        <w:t xml:space="preserve">которую потребитель получает </w:t>
-      </w:r>
-      <w:proofErr w:type="spellStart"/>
-      <w:r>
-        <w:rPr>
-          <w:rFonts w:eastAsia="Times New Roman" w:cs="Times New Roman"/>
-          <w:szCs w:val="28"/>
-          <w:highlight w:val="green"/>
-          <w:lang w:eastAsia="ru-RU"/>
-        </w:rPr>
-        <w:t>за</w:t>
-      </w:r>
-      <w:r>
-        <w:rPr>
-          <w:rFonts w:eastAsia="Times New Roman" w:cs="Times New Roman"/>
-          <w:szCs w:val="28"/>
-          <w:highlight w:val="green"/>
-          <w:lang w:eastAsia="ru-RU"/>
-        </w:rPr>
-        <w:t>счёт</w:t>
-      </w:r>
-      <w:proofErr w:type="spellEnd"/>
-      <w:r>
-        <w:rPr>
-          <w:rFonts w:eastAsia="Times New Roman" w:cs="Times New Roman"/>
-          <w:szCs w:val="28"/>
-          <w:highlight w:val="green"/>
-          <w:lang w:eastAsia="ru-RU"/>
-        </w:rPr>
-        <w:t xml:space="preserve"> потребления дополнительной единицы блага</w:t>
+        <w:t>которую потребитель получает за</w:t>
+      </w:r>
+      <w:r>
+        <w:rPr>
+          <w:rFonts w:eastAsia="Times New Roman" w:cs="Times New Roman"/>
+          <w:szCs w:val="28"/>
+          <w:highlight w:val="green"/>
+          <w:lang w:eastAsia="ru-RU"/>
+        </w:rPr>
+        <w:t>счёт потребления дополнительной единицы блага</w:t>
       </w:r>
     </w:p>
     <w:p>
@@ -4366,7 +4256,6 @@
         <w:rPr>
           <w:rFonts w:cs="Times New Roman"/>
           <w:szCs w:val="28"/>
-          <w:lang w:val="en-US"/>
         </w:rPr>
       </w:pPr>
       <w:r>
@@ -4390,7 +4279,6 @@
           <w:rFonts w:cs="Times New Roman"/>
           <w:szCs w:val="28"/>
           <w:highlight w:val="green"/>
-          <w:lang w:val="en-US"/>
         </w:rPr>
         <w:t xml:space="preserve">; 2 </w:t>
       </w:r>
@@ -4407,7 +4295,6 @@
           <w:rFonts w:cs="Times New Roman"/>
           <w:szCs w:val="28"/>
           <w:highlight w:val="green"/>
-          <w:lang w:val="en-US"/>
         </w:rPr>
         <w:t xml:space="preserve">; </w:t>
       </w:r>
@@ -5155,94 +5042,61 @@
       <w:r>
         <w:t xml:space="preserve">2. </w:t>
       </w:r>
-      <w:proofErr w:type="spellStart"/>
       <w:r>
         <w:rPr>
           <w:lang w:val="en-US"/>
         </w:rPr>
-        <w:t>Qd</w:t>
-      </w:r>
-      <w:proofErr w:type="spellEnd"/>
+        <w:t>Qd = 10-P, Qs=-5+2P</w:t>
+      </w:r>
       <w:r>
         <w:rPr>
           <w:lang w:val="en-US"/>
         </w:rPr>
-        <w:t xml:space="preserve"> = 10-P, Qs=-5+2P</w:t>
-      </w:r>
-      <w:r>
+        <w:t>, P = 3.</w:t>
+      </w:r>
+    </w:p>
+    <w:p>
+      <w:pPr>
         <w:rPr>
           <w:lang w:val="en-US"/>
         </w:rPr>
-        <w:t>, P = 3.</w:t>
-      </w:r>
-    </w:p>
-    <w:p>
-      <w:pPr>
+      </w:pPr>
+      <w:r>
         <w:rPr>
           <w:lang w:val="en-US"/>
         </w:rPr>
-      </w:pPr>
-      <w:proofErr w:type="spellStart"/>
+        <w:t>Qd = 10 – 3 =7</w:t>
+      </w:r>
+    </w:p>
+    <w:p>
       <w:r>
         <w:rPr>
           <w:lang w:val="en-US"/>
         </w:rPr>
-        <w:t>Qd</w:t>
-      </w:r>
-      <w:proofErr w:type="spellEnd"/>
-      <w:r>
+        <w:t xml:space="preserve">Qs = </w:t>
+      </w:r>
+      <w:r>
+        <w:t>-5 + 6 = 1</w:t>
+      </w:r>
+    </w:p>
+    <w:p>
+      <w:pPr>
         <w:rPr>
           <w:lang w:val="en-US"/>
         </w:rPr>
-        <w:t xml:space="preserve"> = 10 – 3 =7</w:t>
-      </w:r>
-    </w:p>
-    <w:p>
-      <w:r>
-        <w:rPr>
+      </w:pPr>
+      <w:r>
+        <w:rPr>
+          <w:highlight w:val="green"/>
+        </w:rPr>
+        <w:t xml:space="preserve">Delta = </w:t>
+      </w:r>
+      <w:r>
+        <w:rPr>
+          <w:highlight w:val="green"/>
           <w:lang w:val="en-US"/>
         </w:rPr>
-        <w:t xml:space="preserve">Qs = </w:t>
-      </w:r>
-      <w:r>
-        <w:t>-5 + 6 = 1</w:t>
-      </w:r>
-    </w:p>
-    <w:p>
-      <w:pPr>
-        <w:rPr>
-          <w:lang w:val="en-US"/>
-        </w:rPr>
-      </w:pPr>
-      <w:proofErr w:type="spellStart"/>
-      <w:r>
-        <w:rPr>
-          <w:highlight w:val="green"/>
-        </w:rPr>
-        <w:t>Delta</w:t>
-      </w:r>
-      <w:proofErr w:type="spellEnd"/>
-      <w:r>
-        <w:rPr>
-          <w:highlight w:val="green"/>
-        </w:rPr>
-        <w:t xml:space="preserve"> = </w:t>
-      </w:r>
-      <w:proofErr w:type="spellStart"/>
-      <w:r>
-        <w:rPr>
-          <w:highlight w:val="green"/>
-          <w:lang w:val="en-US"/>
-        </w:rPr>
-        <w:t>Qd</w:t>
-      </w:r>
-      <w:proofErr w:type="spellEnd"/>
-      <w:r>
-        <w:rPr>
-          <w:highlight w:val="green"/>
-          <w:lang w:val="en-US"/>
-        </w:rPr>
-        <w:t xml:space="preserve"> – Qs = 6</w:t>
+        <w:t>Qd – Qs = 6</w:t>
       </w:r>
     </w:p>
     <w:p>
@@ -6852,10 +6706,11 @@
       </w:r>
       <w:r>
         <w:rPr>
+          <w:noProof/>
           <w:lang w:val="en-US"/>
         </w:rPr>
         <w:drawing>
-          <wp:inline distT="0" distB="0" distL="0" distR="0" wp14:anchorId="40457999" wp14:editId="4D6AB9B5">
+          <wp:inline distT="0" distB="0" distL="0" distR="0" wp14:anchorId="6C8A21BC" wp14:editId="0A3D2B9A">
             <wp:extent cx="2459181" cy="707436"/>
             <wp:effectExtent l="0" t="0" r="0" b="0"/>
             <wp:docPr id="1" name="Рисунок 1"/>
@@ -6948,10 +6803,11 @@
       </w:r>
       <w:r>
         <w:rPr>
+          <w:noProof/>
           <w:lang w:val="en-US"/>
         </w:rPr>
         <w:drawing>
-          <wp:inline distT="0" distB="0" distL="0" distR="0" wp14:anchorId="23FC6259" wp14:editId="05A2208E">
+          <wp:inline distT="0" distB="0" distL="0" distR="0" wp14:anchorId="67BE61A0" wp14:editId="0DB41730">
             <wp:extent cx="1219200" cy="746642"/>
             <wp:effectExtent l="0" t="0" r="0" b="0"/>
             <wp:docPr id="2" name="Рисунок 2"/>
@@ -7002,10 +6858,11 @@
       </w:r>
       <w:r>
         <w:rPr>
+          <w:noProof/>
           <w:lang w:val="en-US"/>
         </w:rPr>
         <w:drawing>
-          <wp:inline distT="0" distB="0" distL="0" distR="0" wp14:anchorId="1895003D" wp14:editId="654B64D1">
+          <wp:inline distT="0" distB="0" distL="0" distR="0" wp14:anchorId="50EA3AAB" wp14:editId="44D98EBC">
             <wp:extent cx="1122218" cy="595906"/>
             <wp:effectExtent l="0" t="0" r="1905" b="0"/>
             <wp:docPr id="3" name="Рисунок 3"/>
@@ -7042,18 +6899,24 @@
       </w:r>
     </w:p>
     <w:p>
-      <w:r>
+      <w:pPr>
         <w:rPr>
           <w:lang w:val="en-US"/>
         </w:rPr>
+      </w:pPr>
+      <w:r>
+        <w:rPr>
+          <w:lang w:val="en-US"/>
+        </w:rPr>
         <w:t xml:space="preserve">AFC – average fixed cost: </w:t>
       </w:r>
       <w:r>
         <w:rPr>
+          <w:noProof/>
           <w:lang w:val="en-US"/>
         </w:rPr>
         <w:drawing>
-          <wp:inline distT="0" distB="0" distL="0" distR="0" wp14:anchorId="7BC52C1F" wp14:editId="3DC1AC7C">
+          <wp:inline distT="0" distB="0" distL="0" distR="0" wp14:anchorId="69458940" wp14:editId="2BAF5CFA">
             <wp:extent cx="1392382" cy="802195"/>
             <wp:effectExtent l="0" t="0" r="0" b="0"/>
             <wp:docPr id="4" name="Рисунок 4"/>
@@ -7103,10 +6966,11 @@
       </w:r>
       <w:r>
         <w:rPr>
+          <w:noProof/>
           <w:lang w:val="en-US"/>
         </w:rPr>
         <w:drawing>
-          <wp:inline distT="0" distB="0" distL="0" distR="0" wp14:anchorId="256DA044" wp14:editId="2630C899">
+          <wp:inline distT="0" distB="0" distL="0" distR="0" wp14:anchorId="018EBEE9" wp14:editId="5C3EAD2F">
             <wp:extent cx="1304979" cy="645103"/>
             <wp:effectExtent l="0" t="0" r="0" b="3175"/>
             <wp:docPr id="5" name="Рисунок 5"/>
@@ -7172,10 +7036,11 @@
       </w:r>
       <w:r>
         <w:rPr>
+          <w:noProof/>
           <w:lang w:val="en-US"/>
         </w:rPr>
         <w:drawing>
-          <wp:inline distT="0" distB="0" distL="0" distR="0" wp14:anchorId="3DCCE797" wp14:editId="15144533">
+          <wp:inline distT="0" distB="0" distL="0" distR="0" wp14:anchorId="6B86DB49" wp14:editId="2F976473">
             <wp:extent cx="1457528" cy="752580"/>
             <wp:effectExtent l="0" t="0" r="9525" b="9525"/>
             <wp:docPr id="6" name="Рисунок 6"/>
@@ -7870,7 +7735,7 @@
 </file>
 
 <file path=word/endnotes.xml><?xml version="1.0" encoding="utf-8"?>
-<w:endnotes xmlns:wpc="http://schemas.microsoft.com/office/word/2010/wordprocessingCanvas" xmlns:cx="http://schemas.microsoft.com/office/drawing/2014/chartex" xmlns:mc="http://schemas.openxmlformats.org/markup-compatibility/2006" xmlns:o="urn:schemas-microsoft-com:office:office" xmlns:r="http://schemas.openxmlformats.org/officeDocument/2006/relationships" xmlns:m="http://schemas.openxmlformats.org/officeDocument/2006/math" xmlns:v="urn:schemas-microsoft-com:vml" xmlns:wp14="http://schemas.microsoft.com/office/word/2010/wordprocessingDrawing" xmlns:wp="http://schemas.openxmlformats.org/drawingml/2006/wordprocessingDrawing" xmlns:w10="urn:schemas-microsoft-com:office:word" xmlns:w="http://schemas.openxmlformats.org/wordprocessingml/2006/main" xmlns:w14="http://schemas.microsoft.com/office/word/2010/wordml" xmlns:w15="http://schemas.microsoft.com/office/word/2012/wordml" xmlns:w16se="http://schemas.microsoft.com/office/word/2015/wordml/symex" xmlns:wpg="http://schemas.microsoft.com/office/word/2010/wordprocessingGroup" xmlns:wpi="http://schemas.microsoft.com/office/word/2010/wordprocessingInk" xmlns:wne="http://schemas.microsoft.com/office/word/2006/wordml" xmlns:wps="http://schemas.microsoft.com/office/word/2010/wordprocessingShape" mc:Ignorable="w14 w15 w16se wp14">
+<w:endnotes xmlns:wpc="http://schemas.microsoft.com/office/word/2010/wordprocessingCanvas" xmlns:cx="http://schemas.microsoft.com/office/drawing/2014/chartex" xmlns:cx1="http://schemas.microsoft.com/office/drawing/2015/9/8/chartex" xmlns:cx2="http://schemas.microsoft.com/office/drawing/2015/10/21/chartex" xmlns:cx3="http://schemas.microsoft.com/office/drawing/2016/5/9/chartex" xmlns:cx4="http://schemas.microsoft.com/office/drawing/2016/5/10/chartex" xmlns:cx5="http://schemas.microsoft.com/office/drawing/2016/5/11/chartex" xmlns:cx6="http://schemas.microsoft.com/office/drawing/2016/5/12/chartex" xmlns:cx7="http://schemas.microsoft.com/office/drawing/2016/5/13/chartex" xmlns:cx8="http://schemas.microsoft.com/office/drawing/2016/5/14/chartex" xmlns:mc="http://schemas.openxmlformats.org/markup-compatibility/2006" xmlns:aink="http://schemas.microsoft.com/office/drawing/2016/ink" xmlns:am3d="http://schemas.microsoft.com/office/drawing/2017/model3d" xmlns:o="urn:schemas-microsoft-com:office:office" xmlns:r="http://schemas.openxmlformats.org/officeDocument/2006/relationships" xmlns:m="http://schemas.openxmlformats.org/officeDocument/2006/math" xmlns:v="urn:schemas-microsoft-com:vml" xmlns:wp14="http://schemas.microsoft.com/office/word/2010/wordprocessingDrawing" xmlns:wp="http://schemas.openxmlformats.org/drawingml/2006/wordprocessingDrawing" xmlns:w10="urn:schemas-microsoft-com:office:word" xmlns:w="http://schemas.openxmlformats.org/wordprocessingml/2006/main" xmlns:w14="http://schemas.microsoft.com/office/word/2010/wordml" xmlns:w15="http://schemas.microsoft.com/office/word/2012/wordml" xmlns:w16cex="http://schemas.microsoft.com/office/word/2018/wordml/cex" xmlns:w16cid="http://schemas.microsoft.com/office/word/2016/wordml/cid" xmlns:w16="http://schemas.microsoft.com/office/word/2018/wordml" xmlns:w16sdtdh="http://schemas.microsoft.com/office/word/2020/wordml/sdtdatahash" xmlns:w16se="http://schemas.microsoft.com/office/word/2015/wordml/symex" xmlns:wpg="http://schemas.microsoft.com/office/word/2010/wordprocessingGroup" xmlns:wpi="http://schemas.microsoft.com/office/word/2010/wordprocessingInk" xmlns:wne="http://schemas.microsoft.com/office/word/2006/wordml" xmlns:wps="http://schemas.microsoft.com/office/word/2010/wordprocessingShape" mc:Ignorable="w14 w15 w16se w16cid w16 w16cex w16sdtdh wp14">
   <w:endnote w:type="separator" w:id="-1">
     <w:p>
       <w:pPr>
@@ -7895,7 +7760,7 @@
 </file>
 
 <file path=word/footnotes.xml><?xml version="1.0" encoding="utf-8"?>
-<w:footnotes xmlns:wpc="http://schemas.microsoft.com/office/word/2010/wordprocessingCanvas" xmlns:cx="http://schemas.microsoft.com/office/drawing/2014/chartex" xmlns:mc="http://schemas.openxmlformats.org/markup-compatibility/2006" xmlns:o="urn:schemas-microsoft-com:office:office" xmlns:r="http://schemas.openxmlformats.org/officeDocument/2006/relationships" xmlns:m="http://schemas.openxmlformats.org/officeDocument/2006/math" xmlns:v="urn:schemas-microsoft-com:vml" xmlns:wp14="http://schemas.microsoft.com/office/word/2010/wordprocessingDrawing" xmlns:wp="http://schemas.openxmlformats.org/drawingml/2006/wordprocessingDrawing" xmlns:w10="urn:schemas-microsoft-com:office:word" xmlns:w="http://schemas.openxmlformats.org/wordprocessingml/2006/main" xmlns:w14="http://schemas.microsoft.com/office/word/2010/wordml" xmlns:w15="http://schemas.microsoft.com/office/word/2012/wordml" xmlns:w16se="http://schemas.microsoft.com/office/word/2015/wordml/symex" xmlns:wpg="http://schemas.microsoft.com/office/word/2010/wordprocessingGroup" xmlns:wpi="http://schemas.microsoft.com/office/word/2010/wordprocessingInk" xmlns:wne="http://schemas.microsoft.com/office/word/2006/wordml" xmlns:wps="http://schemas.microsoft.com/office/word/2010/wordprocessingShape" mc:Ignorable="w14 w15 w16se wp14">
+<w:footnotes xmlns:wpc="http://schemas.microsoft.com/office/word/2010/wordprocessingCanvas" xmlns:cx="http://schemas.microsoft.com/office/drawing/2014/chartex" xmlns:cx1="http://schemas.microsoft.com/office/drawing/2015/9/8/chartex" xmlns:cx2="http://schemas.microsoft.com/office/drawing/2015/10/21/chartex" xmlns:cx3="http://schemas.microsoft.com/office/drawing/2016/5/9/chartex" xmlns:cx4="http://schemas.microsoft.com/office/drawing/2016/5/10/chartex" xmlns:cx5="http://schemas.microsoft.com/office/drawing/2016/5/11/chartex" xmlns:cx6="http://schemas.microsoft.com/office/drawing/2016/5/12/chartex" xmlns:cx7="http://schemas.microsoft.com/office/drawing/2016/5/13/chartex" xmlns:cx8="http://schemas.microsoft.com/office/drawing/2016/5/14/chartex" xmlns:mc="http://schemas.openxmlformats.org/markup-compatibility/2006" xmlns:aink="http://schemas.microsoft.com/office/drawing/2016/ink" xmlns:am3d="http://schemas.microsoft.com/office/drawing/2017/model3d" xmlns:o="urn:schemas-microsoft-com:office:office" xmlns:r="http://schemas.openxmlformats.org/officeDocument/2006/relationships" xmlns:m="http://schemas.openxmlformats.org/officeDocument/2006/math" xmlns:v="urn:schemas-microsoft-com:vml" xmlns:wp14="http://schemas.microsoft.com/office/word/2010/wordprocessingDrawing" xmlns:wp="http://schemas.openxmlformats.org/drawingml/2006/wordprocessingDrawing" xmlns:w10="urn:schemas-microsoft-com:office:word" xmlns:w="http://schemas.openxmlformats.org/wordprocessingml/2006/main" xmlns:w14="http://schemas.microsoft.com/office/word/2010/wordml" xmlns:w15="http://schemas.microsoft.com/office/word/2012/wordml" xmlns:w16cex="http://schemas.microsoft.com/office/word/2018/wordml/cex" xmlns:w16cid="http://schemas.microsoft.com/office/word/2016/wordml/cid" xmlns:w16="http://schemas.microsoft.com/office/word/2018/wordml" xmlns:w16sdtdh="http://schemas.microsoft.com/office/word/2020/wordml/sdtdatahash" xmlns:w16se="http://schemas.microsoft.com/office/word/2015/wordml/symex" xmlns:wpg="http://schemas.microsoft.com/office/word/2010/wordprocessingGroup" xmlns:wpi="http://schemas.microsoft.com/office/word/2010/wordprocessingInk" xmlns:wne="http://schemas.microsoft.com/office/word/2006/wordml" xmlns:wps="http://schemas.microsoft.com/office/word/2010/wordprocessingShape" mc:Ignorable="w14 w15 w16se w16cid w16 w16cex w16sdtdh wp14">
   <w:footnote w:type="separator" w:id="-1">
     <w:p>
       <w:pPr>
@@ -7920,7 +7785,7 @@
 </file>
 
 <file path=word/styles.xml><?xml version="1.0" encoding="utf-8"?>
-<w:styles xmlns:mc="http://schemas.openxmlformats.org/markup-compatibility/2006" xmlns:r="http://schemas.openxmlformats.org/officeDocument/2006/relationships" xmlns:w="http://schemas.openxmlformats.org/wordprocessingml/2006/main" xmlns:w14="http://schemas.microsoft.com/office/word/2010/wordml" xmlns:w15="http://schemas.microsoft.com/office/word/2012/wordml" xmlns:w16se="http://schemas.microsoft.com/office/word/2015/wordml/symex" mc:Ignorable="w14 w15 w16se">
+<w:styles xmlns:mc="http://schemas.openxmlformats.org/markup-compatibility/2006" xmlns:r="http://schemas.openxmlformats.org/officeDocument/2006/relationships" xmlns:w="http://schemas.openxmlformats.org/wordprocessingml/2006/main" xmlns:w14="http://schemas.microsoft.com/office/word/2010/wordml" xmlns:w15="http://schemas.microsoft.com/office/word/2012/wordml" xmlns:w16cex="http://schemas.microsoft.com/office/word/2018/wordml/cex" xmlns:w16cid="http://schemas.microsoft.com/office/word/2016/wordml/cid" xmlns:w16="http://schemas.microsoft.com/office/word/2018/wordml" xmlns:w16sdtdh="http://schemas.microsoft.com/office/word/2020/wordml/sdtdatahash" xmlns:w16se="http://schemas.microsoft.com/office/word/2015/wordml/symex" mc:Ignorable="w14 w15 w16se w16cid w16 w16cex w16sdtdh">
   <w:docDefaults>
     <w:rPrDefault>
       <w:rPr>
@@ -7936,7 +7801,7 @@
       </w:pPr>
     </w:pPrDefault>
   </w:docDefaults>
-  <w:latentStyles w:defLockedState="0" w:defUIPriority="99" w:defSemiHidden="0" w:defUnhideWhenUsed="0" w:defQFormat="0" w:count="371">
+  <w:latentStyles w:defLockedState="0" w:defUIPriority="99" w:defSemiHidden="0" w:defUnhideWhenUsed="0" w:defQFormat="0" w:count="376">
     <w:lsdException w:name="Normal" w:uiPriority="0" w:qFormat="1"/>
     <w:lsdException w:name="heading 1" w:uiPriority="9" w:qFormat="1"/>
     <w:lsdException w:name="heading 2" w:semiHidden="1" w:uiPriority="9" w:unhideWhenUsed="1" w:qFormat="1"/>
@@ -8042,7 +7907,6 @@
     <w:lsdException w:name="HTML Sample" w:semiHidden="1" w:unhideWhenUsed="1"/>
     <w:lsdException w:name="HTML Typewriter" w:semiHidden="1" w:unhideWhenUsed="1"/>
     <w:lsdException w:name="HTML Variable" w:semiHidden="1" w:unhideWhenUsed="1"/>
-    <w:lsdException w:name="Normal Table" w:semiHidden="1" w:unhideWhenUsed="1"/>
     <w:lsdException w:name="annotation subject" w:semiHidden="1" w:unhideWhenUsed="1"/>
     <w:lsdException w:name="No List" w:semiHidden="1" w:unhideWhenUsed="1"/>
     <w:lsdException w:name="Outline List 1" w:semiHidden="1" w:unhideWhenUsed="1"/>
@@ -8085,11 +7949,8 @@
     <w:lsdException w:name="Table Contemporary" w:semiHidden="1" w:unhideWhenUsed="1"/>
     <w:lsdException w:name="Table Elegant" w:semiHidden="1" w:unhideWhenUsed="1"/>
     <w:lsdException w:name="Table Professional" w:semiHidden="1" w:unhideWhenUsed="1"/>
-    <w:lsdException w:name="Table Subtle 1" w:semiHidden="1" w:unhideWhenUsed="1"/>
     <w:lsdException w:name="Table Subtle 2" w:semiHidden="1" w:unhideWhenUsed="1"/>
     <w:lsdException w:name="Table Web 1" w:semiHidden="1" w:unhideWhenUsed="1"/>
-    <w:lsdException w:name="Table Web 2" w:semiHidden="1" w:unhideWhenUsed="1"/>
-    <w:lsdException w:name="Table Web 3" w:semiHidden="1" w:unhideWhenUsed="1"/>
     <w:lsdException w:name="Balloon Text" w:semiHidden="1" w:unhideWhenUsed="1"/>
     <w:lsdException w:name="Table Grid" w:uiPriority="39"/>
     <w:lsdException w:name="Table Theme" w:semiHidden="1" w:unhideWhenUsed="1"/>
@@ -8308,6 +8169,11 @@
     <w:lsdException w:name="List Table 5 Dark Accent 6" w:uiPriority="50"/>
     <w:lsdException w:name="List Table 6 Colorful Accent 6" w:uiPriority="51"/>
     <w:lsdException w:name="List Table 7 Colorful Accent 6" w:uiPriority="52"/>
+    <w:lsdException w:name="Mention" w:semiHidden="1" w:unhideWhenUsed="1"/>
+    <w:lsdException w:name="Smart Hyperlink" w:semiHidden="1" w:unhideWhenUsed="1"/>
+    <w:lsdException w:name="Hashtag" w:semiHidden="1" w:unhideWhenUsed="1"/>
+    <w:lsdException w:name="Unresolved Mention" w:semiHidden="1" w:unhideWhenUsed="1"/>
+    <w:lsdException w:name="Smart Link" w:semiHidden="1" w:unhideWhenUsed="1"/>
   </w:latentStyles>
   <w:style w:type="paragraph" w:default="1" w:styleId="a">
     <w:name w:val="Normal"/>

</xml_diff>